<commit_message>
Update 9/6/2023 9:48PM EST
Updates as of 9:48PM EST on 9/6/2023.
</commit_message>
<xml_diff>
--- a/WAR CRIME PREVENTION SECURITY SYSTEMS/&SPECIFIC/&ARM WAR CRIME PREVENTION/20230906 - MCE123 Technology Development - Arm War Crime Prevention Security Systems - v1.0.1.7.docx
+++ b/WAR CRIME PREVENTION SECURITY SYSTEMS/&SPECIFIC/&ARM WAR CRIME PREVENTION/20230906 - MCE123 Technology Development - Arm War Crime Prevention Security Systems - v1.0.1.7.docx
@@ -536,7 +536,6 @@
         </w:rPr>
         <w:t>NEVER BE ALLOWED</w:t>
       </w:r>
-      <w:proofErr w:type="gramStart"/>
       <w:r>
         <w:rPr>
           <w:rFonts w:ascii="Courier New" w:hAnsi="Courier New" w:cs="Courier New"/>
@@ -554,11 +553,7 @@
         <w:t xml:space="preserve"> </w:t>
       </w:r>
       <w:r>
-        <w:t xml:space="preserve">  </w:t>
-      </w:r>
-      <w:proofErr w:type="gramEnd"/>
-      <w:r>
-        <w:t xml:space="preserve">                    </w:t>
+        <w:t xml:space="preserve">                      </w:t>
       </w:r>
       <w:r>
         <w:rPr>
@@ -632,7 +627,6 @@
         </w:rPr>
         <w:t xml:space="preserve">CRIME </w:t>
       </w:r>
-      <w:proofErr w:type="gramStart"/>
       <w:r>
         <w:rPr>
           <w:b/>
@@ -648,7 +642,6 @@
         </w:rPr>
         <w:t>;</w:t>
       </w:r>
-      <w:proofErr w:type="gramEnd"/>
     </w:p>
     <w:p>
       <w:pPr>
@@ -691,16 +684,7 @@
           <w:bCs/>
           <w:color w:val="FF0000"/>
         </w:rPr>
-        <w:t xml:space="preserve">ARM </w:t>
-      </w:r>
-      <w:proofErr w:type="gramStart"/>
-      <w:r>
-        <w:rPr>
-          <w:b/>
-          <w:bCs/>
-          <w:color w:val="FF0000"/>
-        </w:rPr>
-        <w:t>ARTHRTIS</w:t>
+        <w:t>ARM ARTHRTIS</w:t>
       </w:r>
       <w:r>
         <w:rPr>
@@ -709,7 +693,6 @@
         </w:rPr>
         <w:t>;</w:t>
       </w:r>
-      <w:proofErr w:type="gramEnd"/>
     </w:p>
     <w:p>
       <w:pPr>
@@ -754,7 +737,6 @@
         </w:rPr>
         <w:t xml:space="preserve">ARM </w:t>
       </w:r>
-      <w:proofErr w:type="gramStart"/>
       <w:r>
         <w:rPr>
           <w:b/>
@@ -770,7 +752,6 @@
         </w:rPr>
         <w:t>;</w:t>
       </w:r>
-      <w:proofErr w:type="gramEnd"/>
     </w:p>
     <w:p>
       <w:pPr>
@@ -815,7 +796,6 @@
         </w:rPr>
         <w:t xml:space="preserve">ARM </w:t>
       </w:r>
-      <w:proofErr w:type="gramStart"/>
       <w:r>
         <w:rPr>
           <w:b/>
@@ -831,7 +811,6 @@
         </w:rPr>
         <w:t>;</w:t>
       </w:r>
-      <w:proofErr w:type="gramEnd"/>
     </w:p>
     <w:p>
       <w:pPr>
@@ -876,7 +855,6 @@
         </w:rPr>
         <w:t xml:space="preserve">ARM </w:t>
       </w:r>
-      <w:proofErr w:type="gramStart"/>
       <w:r>
         <w:rPr>
           <w:b/>
@@ -892,7 +870,6 @@
         </w:rPr>
         <w:t>;</w:t>
       </w:r>
-      <w:proofErr w:type="gramEnd"/>
     </w:p>
     <w:p>
       <w:pPr>
@@ -935,16 +912,7 @@
           <w:bCs/>
           <w:color w:val="FF0000"/>
         </w:rPr>
-        <w:t xml:space="preserve">ARM </w:t>
-      </w:r>
-      <w:proofErr w:type="gramStart"/>
-      <w:r>
-        <w:rPr>
-          <w:b/>
-          <w:bCs/>
-          <w:color w:val="FF0000"/>
-        </w:rPr>
-        <w:t>SCRATCH</w:t>
+        <w:t>ARM SCRATCH</w:t>
       </w:r>
       <w:r>
         <w:rPr>
@@ -953,7 +921,6 @@
         </w:rPr>
         <w:t>;</w:t>
       </w:r>
-      <w:proofErr w:type="gramEnd"/>
     </w:p>
     <w:p>
       <w:pPr>
@@ -998,7 +965,6 @@
         </w:rPr>
         <w:t xml:space="preserve">ARM </w:t>
       </w:r>
-      <w:proofErr w:type="gramStart"/>
       <w:r>
         <w:rPr>
           <w:b/>
@@ -1014,7 +980,6 @@
         </w:rPr>
         <w:t>;</w:t>
       </w:r>
-      <w:proofErr w:type="gramEnd"/>
     </w:p>
     <w:p>
       <w:pPr>
@@ -1059,7 +1024,6 @@
         </w:rPr>
         <w:t xml:space="preserve">ARM </w:t>
       </w:r>
-      <w:proofErr w:type="gramStart"/>
       <w:r>
         <w:rPr>
           <w:b/>
@@ -1075,7 +1039,6 @@
         </w:rPr>
         <w:t>;</w:t>
       </w:r>
-      <w:proofErr w:type="gramEnd"/>
     </w:p>
     <w:p>
       <w:pPr>
@@ -1118,16 +1081,7 @@
           <w:bCs/>
           <w:color w:val="FF0000"/>
         </w:rPr>
-        <w:t xml:space="preserve">ARM </w:t>
-      </w:r>
-      <w:proofErr w:type="gramStart"/>
-      <w:r>
-        <w:rPr>
-          <w:b/>
-          <w:bCs/>
-          <w:color w:val="FF0000"/>
-        </w:rPr>
-        <w:t>TREMORS</w:t>
+        <w:t>ARM TREMORS</w:t>
       </w:r>
       <w:r>
         <w:rPr>
@@ -1136,7 +1090,6 @@
         </w:rPr>
         <w:t>;</w:t>
       </w:r>
-      <w:proofErr w:type="gramEnd"/>
     </w:p>
     <w:p>
       <w:pPr>
@@ -1179,16 +1132,7 @@
           <w:bCs/>
           <w:color w:val="FF0000"/>
         </w:rPr>
-        <w:t xml:space="preserve">ARM </w:t>
-      </w:r>
-      <w:proofErr w:type="gramStart"/>
-      <w:r>
-        <w:rPr>
-          <w:b/>
-          <w:bCs/>
-          <w:color w:val="FF0000"/>
-        </w:rPr>
-        <w:t>WARRANT</w:t>
+        <w:t>ARM WARRANT</w:t>
       </w:r>
       <w:r>
         <w:rPr>
@@ -1197,7 +1141,6 @@
         </w:rPr>
         <w:t>;</w:t>
       </w:r>
-      <w:proofErr w:type="gramEnd"/>
     </w:p>
     <w:p>
       <w:pPr>
@@ -1234,14 +1177,21 @@
         </w:rPr>
         <w:t xml:space="preserve">ANY </w:t>
       </w:r>
-      <w:proofErr w:type="gramStart"/>
-      <w:r>
-        <w:rPr>
-          <w:b/>
-          <w:bCs/>
-          <w:color w:val="FF0000"/>
-        </w:rPr>
-        <w:t>FIDGETS</w:t>
+      <w:r>
+        <w:rPr>
+          <w:b/>
+          <w:bCs/>
+          <w:color w:val="FF0000"/>
+        </w:rPr>
+        <w:t xml:space="preserve">ELBOW </w:t>
+      </w:r>
+      <w:r>
+        <w:rPr>
+          <w:b/>
+          <w:bCs/>
+          <w:color w:val="FF0000"/>
+        </w:rPr>
+        <w:t>ARTHRITIS</w:t>
       </w:r>
       <w:r>
         <w:rPr>
@@ -1250,7 +1200,6 @@
         </w:rPr>
         <w:t>;</w:t>
       </w:r>
-      <w:proofErr w:type="gramEnd"/>
     </w:p>
     <w:p>
       <w:pPr>
@@ -1287,7 +1236,167 @@
         </w:rPr>
         <w:t xml:space="preserve">ANY </w:t>
       </w:r>
-      <w:proofErr w:type="gramStart"/>
+      <w:r>
+        <w:rPr>
+          <w:b/>
+          <w:bCs/>
+          <w:color w:val="FF0000"/>
+        </w:rPr>
+        <w:t xml:space="preserve">ELBOW </w:t>
+      </w:r>
+      <w:r>
+        <w:rPr>
+          <w:b/>
+          <w:bCs/>
+          <w:color w:val="FF0000"/>
+        </w:rPr>
+        <w:t>CRACK</w:t>
+      </w:r>
+      <w:r>
+        <w:rPr>
+          <w:b/>
+          <w:bCs/>
+        </w:rPr>
+        <w:t>;</w:t>
+      </w:r>
+    </w:p>
+    <w:p>
+      <w:pPr>
+        <w:ind w:left="360"/>
+        <w:jc w:val="both"/>
+        <w:rPr>
+          <w:b/>
+          <w:bCs/>
+        </w:rPr>
+      </w:pPr>
+      <w:r>
+        <w:tab/>
+      </w:r>
+      <w:r>
+        <w:rPr>
+          <w:u w:val="single"/>
+        </w:rPr>
+        <w:t>PREVENTION SECURITY SYSTEM</w:t>
+      </w:r>
+      <w:r>
+        <w:rPr>
+          <w:u w:val="single"/>
+        </w:rPr>
+        <w:t>:</w:t>
+      </w:r>
+      <w:r>
+        <w:t xml:space="preserve"> </w:t>
+      </w:r>
+      <w:r>
+        <w:rPr>
+          <w:b/>
+          <w:bCs/>
+          <w:color w:val="FF0000"/>
+        </w:rPr>
+        <w:t xml:space="preserve">ANY </w:t>
+      </w:r>
+      <w:r>
+        <w:rPr>
+          <w:b/>
+          <w:bCs/>
+          <w:color w:val="FF0000"/>
+        </w:rPr>
+        <w:t>ELBOW PAIN</w:t>
+      </w:r>
+      <w:r>
+        <w:rPr>
+          <w:b/>
+          <w:bCs/>
+        </w:rPr>
+        <w:t>;</w:t>
+      </w:r>
+    </w:p>
+    <w:p>
+      <w:pPr>
+        <w:ind w:left="360"/>
+        <w:jc w:val="both"/>
+        <w:rPr>
+          <w:b/>
+          <w:bCs/>
+        </w:rPr>
+      </w:pPr>
+      <w:r>
+        <w:tab/>
+      </w:r>
+      <w:r>
+        <w:rPr>
+          <w:u w:val="single"/>
+        </w:rPr>
+        <w:t>PREVENTION SECURITY SYSTEM</w:t>
+      </w:r>
+      <w:r>
+        <w:rPr>
+          <w:u w:val="single"/>
+        </w:rPr>
+        <w:t>:</w:t>
+      </w:r>
+      <w:r>
+        <w:t xml:space="preserve"> </w:t>
+      </w:r>
+      <w:r>
+        <w:rPr>
+          <w:b/>
+          <w:bCs/>
+          <w:color w:val="FF0000"/>
+        </w:rPr>
+        <w:t xml:space="preserve">ANY </w:t>
+      </w:r>
+      <w:r>
+        <w:rPr>
+          <w:b/>
+          <w:bCs/>
+          <w:color w:val="FF0000"/>
+        </w:rPr>
+        <w:t>FIDGETS</w:t>
+      </w:r>
+      <w:r>
+        <w:rPr>
+          <w:b/>
+          <w:bCs/>
+        </w:rPr>
+        <w:t>;</w:t>
+      </w:r>
+    </w:p>
+    <w:p>
+      <w:pPr>
+        <w:ind w:left="360"/>
+        <w:jc w:val="both"/>
+        <w:rPr>
+          <w:b/>
+          <w:bCs/>
+        </w:rPr>
+      </w:pPr>
+      <w:r>
+        <w:tab/>
+      </w:r>
+      <w:r>
+        <w:rPr>
+          <w:u w:val="single"/>
+        </w:rPr>
+        <w:t>PREVENTION SECURITY SYSTEM</w:t>
+      </w:r>
+      <w:r>
+        <w:rPr>
+          <w:u w:val="single"/>
+        </w:rPr>
+        <w:t>:</w:t>
+      </w:r>
+      <w:r>
+        <w:t xml:space="preserve"> </w:t>
+      </w:r>
+      <w:r>
+        <w:rPr>
+          <w:b/>
+          <w:bCs/>
+          <w:color w:val="FF0000"/>
+        </w:rPr>
+        <w:t xml:space="preserve">ANY </w:t>
+      </w:r>
       <w:r>
         <w:rPr>
           <w:b/>
@@ -1303,7 +1412,6 @@
         </w:rPr>
         <w:t>;</w:t>
       </w:r>
-      <w:proofErr w:type="gramEnd"/>
     </w:p>
     <w:p>
       <w:pPr>
@@ -1375,7 +1483,6 @@
         </w:rPr>
         <w:t xml:space="preserve">CRIME </w:t>
       </w:r>
-      <w:proofErr w:type="gramStart"/>
       <w:r>
         <w:rPr>
           <w:b/>
@@ -1392,7 +1499,6 @@
         </w:rPr>
         <w:t>;</w:t>
       </w:r>
-      <w:proofErr w:type="gramEnd"/>
     </w:p>
     <w:bookmarkEnd w:id="1"/>
     <w:p>
@@ -2704,7 +2810,6 @@
       </w:rPr>
       <w:t xml:space="preserve"> </w:t>
     </w:r>
-    <w:proofErr w:type="gramStart"/>
     <w:r>
       <w:rPr>
         <w:b/>
@@ -2730,16 +2835,7 @@
         <w:color w:val="000000" w:themeColor="text1"/>
         <w:sz w:val="18"/>
       </w:rPr>
-      <w:t xml:space="preserve">  </w:t>
-    </w:r>
-    <w:proofErr w:type="gramEnd"/>
-    <w:r>
-      <w:rPr>
-        <w:i/>
-        <w:color w:val="000000" w:themeColor="text1"/>
-        <w:sz w:val="18"/>
-      </w:rPr>
-      <w:t xml:space="preserve">   Company </w:t>
+      <w:t xml:space="preserve">     Company </w:t>
     </w:r>
     <w:r>
       <w:rPr>

</xml_diff>